<commit_message>
Added more details to install doc
</commit_message>
<xml_diff>
--- a/Documentation/UK HAPI FHIR Server Instructions.docx
+++ b/Documentation/UK HAPI FHIR Server Instructions.docx
@@ -1,6 +1,6 @@
 
 <file path=word/document.xml><?xml version="1.0" encoding="utf-8"?>
-<w:document xmlns:wpc="http://schemas.microsoft.com/office/word/2010/wordprocessingCanvas" xmlns:mc="http://schemas.openxmlformats.org/markup-compatibility/2006" xmlns:o="urn:schemas-microsoft-com:office:office" xmlns:r="http://schemas.openxmlformats.org/officeDocument/2006/relationships" xmlns:m="http://schemas.openxmlformats.org/officeDocument/2006/math" xmlns:v="urn:schemas-microsoft-com:vml" xmlns:wp14="http://schemas.microsoft.com/office/word/2010/wordprocessingDrawing" xmlns:wp="http://schemas.openxmlformats.org/drawingml/2006/wordprocessingDrawing" xmlns:w10="urn:schemas-microsoft-com:office:word" xmlns:w="http://schemas.openxmlformats.org/wordprocessingml/2006/main" xmlns:w14="http://schemas.microsoft.com/office/word/2010/wordml" xmlns:wpg="http://schemas.microsoft.com/office/word/2010/wordprocessingGroup" xmlns:wpi="http://schemas.microsoft.com/office/word/2010/wordprocessingInk" xmlns:wne="http://schemas.microsoft.com/office/word/2006/wordml" xmlns:wps="http://schemas.microsoft.com/office/word/2010/wordprocessingShape" mc:Ignorable="w14 wp14">
+<w:document xmlns:wpc="http://schemas.microsoft.com/office/word/2010/wordprocessingCanvas" xmlns:mo="http://schemas.microsoft.com/office/mac/office/2008/main" xmlns:mc="http://schemas.openxmlformats.org/markup-compatibility/2006" xmlns:mv="urn:schemas-microsoft-com:mac:vml" xmlns:o="urn:schemas-microsoft-com:office:office" xmlns:r="http://schemas.openxmlformats.org/officeDocument/2006/relationships" xmlns:m="http://schemas.openxmlformats.org/officeDocument/2006/math" xmlns:v="urn:schemas-microsoft-com:vml" xmlns:wp14="http://schemas.microsoft.com/office/word/2010/wordprocessingDrawing" xmlns:wp="http://schemas.openxmlformats.org/drawingml/2006/wordprocessingDrawing" xmlns:w10="urn:schemas-microsoft-com:office:word" xmlns:w="http://schemas.openxmlformats.org/wordprocessingml/2006/main" xmlns:w14="http://schemas.microsoft.com/office/word/2010/wordml" xmlns:wpg="http://schemas.microsoft.com/office/word/2010/wordprocessingGroup" xmlns:wpi="http://schemas.microsoft.com/office/word/2010/wordprocessingInk" xmlns:wne="http://schemas.microsoft.com/office/word/2006/wordml" xmlns:wps="http://schemas.microsoft.com/office/word/2010/wordprocessingShape" mc:Ignorable="w14 wp14">
   <w:body>
     <w:p>
       <w:pPr>
@@ -23,17 +23,24 @@
       <w:r>
         <w:t xml:space="preserve"> beta</w:t>
       </w:r>
-      <w:bookmarkStart w:id="0" w:name="_GoBack"/>
-      <w:bookmarkEnd w:id="0"/>
     </w:p>
     <w:p>
       <w:pPr>
         <w:pStyle w:val="Heading2"/>
       </w:pPr>
+    </w:p>
+    <w:p>
+      <w:pPr>
+        <w:pStyle w:val="Heading2"/>
+      </w:pPr>
       <w:r>
         <w:t>Eclipse</w:t>
       </w:r>
-    </w:p>
+      <w:r>
+        <w:t xml:space="preserve"> IDE</w:t>
+      </w:r>
+    </w:p>
+    <w:p/>
     <w:p>
       <w:r>
         <w:t xml:space="preserve">Download Eclipse IDE for Java Developers from </w:t>
@@ -70,10 +77,10 @@
       <w:r>
         <w:rPr>
           <w:noProof/>
-          <w:lang w:eastAsia="en-GB"/>
+          <w:lang w:val="en-US"/>
         </w:rPr>
         <w:drawing>
-          <wp:inline distT="0" distB="0" distL="0" distR="0" wp14:anchorId="007C66EF" wp14:editId="01AF2CA2">
+          <wp:inline distT="0" distB="0" distL="0" distR="0" wp14:anchorId="04EC3867" wp14:editId="753C872E">
             <wp:extent cx="3124200" cy="1698126"/>
             <wp:effectExtent l="0" t="0" r="0" b="0"/>
             <wp:docPr id="1" name="Picture 1"/>
@@ -166,7 +173,6 @@
           <w:b/>
         </w:rPr>
       </w:pPr>
-      <w:proofErr w:type="gramStart"/>
       <w:r>
         <w:rPr>
           <w:b/>
@@ -177,27 +183,33 @@
         <w:rPr>
           <w:b/>
         </w:rPr>
-        <w:t>d</w:t>
-      </w:r>
-      <w:proofErr w:type="gramEnd"/>
-      <w:r>
+        <w:t>d \JorvikDev</w:t>
+      </w:r>
+    </w:p>
+    <w:p>
+      <w:r>
+        <w:t xml:space="preserve">Change to that directory and </w:t>
+      </w:r>
+    </w:p>
+    <w:p>
+      <w:pPr>
         <w:rPr>
           <w:b/>
         </w:rPr>
-        <w:t xml:space="preserve"> \</w:t>
-      </w:r>
-      <w:proofErr w:type="spellStart"/>
+      </w:pPr>
+      <w:r>
+        <w:t>cd \</w:t>
+      </w:r>
       <w:r>
         <w:rPr>
           <w:b/>
         </w:rPr>
         <w:t>JorvikDev</w:t>
       </w:r>
-      <w:proofErr w:type="spellEnd"/>
-    </w:p>
-    <w:p>
-      <w:r>
-        <w:t xml:space="preserve">Change to that directory and </w:t>
+    </w:p>
+    <w:p>
+      <w:r>
+        <w:t>Issue the git clone command</w:t>
       </w:r>
     </w:p>
     <w:p>
@@ -206,47 +218,11 @@
           <w:b/>
         </w:rPr>
       </w:pPr>
-      <w:proofErr w:type="gramStart"/>
-      <w:r>
-        <w:t>cd</w:t>
-      </w:r>
-      <w:proofErr w:type="gramEnd"/>
-      <w:r>
-        <w:t xml:space="preserve"> \</w:t>
-      </w:r>
-      <w:proofErr w:type="spellStart"/>
       <w:r>
         <w:rPr>
           <w:b/>
         </w:rPr>
-        <w:t>JorvikDev</w:t>
-      </w:r>
-      <w:proofErr w:type="spellEnd"/>
-    </w:p>
-    <w:p>
-      <w:r>
-        <w:t>Issue the git clone command</w:t>
-      </w:r>
-    </w:p>
-    <w:p>
-      <w:pPr>
-        <w:rPr>
-          <w:b/>
-        </w:rPr>
-      </w:pPr>
-      <w:proofErr w:type="gramStart"/>
-      <w:r>
-        <w:rPr>
-          <w:b/>
-        </w:rPr>
-        <w:t>git</w:t>
-      </w:r>
-      <w:proofErr w:type="gramEnd"/>
-      <w:r>
-        <w:rPr>
-          <w:b/>
-        </w:rPr>
-        <w:t xml:space="preserve"> clone </w:t>
+        <w:t xml:space="preserve">git clone </w:t>
       </w:r>
       <w:hyperlink r:id="rId9" w:history="1">
         <w:r>
@@ -265,11 +241,11 @@
       <w:r>
         <w:rPr>
           <w:noProof/>
-          <w:lang w:eastAsia="en-GB"/>
+          <w:lang w:val="en-US"/>
         </w:rPr>
         <w:lastRenderedPageBreak/>
         <w:drawing>
-          <wp:inline distT="0" distB="0" distL="0" distR="0" wp14:anchorId="74869C8A" wp14:editId="37573A64">
+          <wp:inline distT="0" distB="0" distL="0" distR="0" wp14:anchorId="2E1ADFA8" wp14:editId="5802F1E4">
             <wp:extent cx="3778250" cy="2207206"/>
             <wp:effectExtent l="0" t="0" r="0" b="3175"/>
             <wp:docPr id="2" name="Picture 2"/>
@@ -326,10 +302,10 @@
       <w:r>
         <w:rPr>
           <w:noProof/>
-          <w:lang w:eastAsia="en-GB"/>
+          <w:lang w:val="en-US"/>
         </w:rPr>
         <w:drawing>
-          <wp:inline distT="0" distB="0" distL="0" distR="0" wp14:anchorId="0A329AEA" wp14:editId="526DC206">
+          <wp:inline distT="0" distB="0" distL="0" distR="0" wp14:anchorId="0406AB12" wp14:editId="0EDD92F4">
             <wp:extent cx="3009900" cy="2364921"/>
             <wp:effectExtent l="0" t="0" r="0" b="0"/>
             <wp:docPr id="3" name="Picture 3"/>
@@ -367,15 +343,7 @@
     </w:p>
     <w:p>
       <w:r>
-        <w:t xml:space="preserve">Browse to the </w:t>
-      </w:r>
-      <w:proofErr w:type="spellStart"/>
-      <w:r>
-        <w:t>hapi-fhir-jpaserver</w:t>
-      </w:r>
-      <w:proofErr w:type="spellEnd"/>
-      <w:r>
-        <w:t xml:space="preserve"> project, if you followed the instruction above this would be in </w:t>
+        <w:t xml:space="preserve">Browse to the hapi-fhir-jpaserver project, if you followed the instruction above this would be in </w:t>
       </w:r>
       <w:r>
         <w:t>C:\JorvikDev\Jorvik\hapi-fhir-jpaserver</w:t>
@@ -388,11 +356,11 @@
       <w:r>
         <w:rPr>
           <w:noProof/>
-          <w:lang w:eastAsia="en-GB"/>
+          <w:lang w:val="en-US"/>
         </w:rPr>
         <w:lastRenderedPageBreak/>
         <w:drawing>
-          <wp:inline distT="0" distB="0" distL="0" distR="0" wp14:anchorId="701A7779" wp14:editId="699E1BD5">
+          <wp:inline distT="0" distB="0" distL="0" distR="0" wp14:anchorId="655B6412" wp14:editId="7E1AE0AD">
             <wp:extent cx="3018082" cy="2622550"/>
             <wp:effectExtent l="0" t="0" r="0" b="6350"/>
             <wp:docPr id="4" name="Picture 4"/>
@@ -437,10 +405,10 @@
       <w:r>
         <w:rPr>
           <w:noProof/>
-          <w:lang w:eastAsia="en-GB"/>
+          <w:lang w:val="en-US"/>
         </w:rPr>
         <w:drawing>
-          <wp:inline distT="0" distB="0" distL="0" distR="0" wp14:anchorId="5DE4E2E1" wp14:editId="379E8D5E">
+          <wp:inline distT="0" distB="0" distL="0" distR="0" wp14:anchorId="682A3A64" wp14:editId="370EFDBF">
             <wp:extent cx="5731510" cy="3294394"/>
             <wp:effectExtent l="0" t="0" r="2540" b="1270"/>
             <wp:docPr id="5" name="Picture 5"/>
@@ -483,26 +451,10 @@
         </w:rPr>
       </w:pPr>
       <w:r>
-        <w:t xml:space="preserve">I’ve opened up the </w:t>
-      </w:r>
-      <w:proofErr w:type="spellStart"/>
-      <w:r>
-        <w:t>HAPIJPA.properties</w:t>
-      </w:r>
-      <w:proofErr w:type="spellEnd"/>
-      <w:r>
-        <w:t xml:space="preserve"> file </w:t>
-      </w:r>
-      <w:r>
-        <w:t xml:space="preserve">this is where the database configuration is stored. This configuration expects </w:t>
-      </w:r>
-      <w:proofErr w:type="spellStart"/>
-      <w:r>
-        <w:t>MYSql</w:t>
-      </w:r>
-      <w:proofErr w:type="spellEnd"/>
-      <w:r>
-        <w:t xml:space="preserve"> to be installed on your local machine running on port </w:t>
+        <w:t xml:space="preserve">I’ve opened up the HAPIJPA.properties file </w:t>
+      </w:r>
+      <w:r>
+        <w:t xml:space="preserve">this is where the database configuration is stored. This configuration expects MYSql to be installed on your local machine running on port </w:t>
       </w:r>
       <w:r>
         <w:rPr>
@@ -511,15 +463,7 @@
         <w:t>3306</w:t>
       </w:r>
       <w:r>
-        <w:t xml:space="preserve">. The </w:t>
-      </w:r>
-      <w:proofErr w:type="spellStart"/>
-      <w:r>
-        <w:t>MYSql</w:t>
-      </w:r>
-      <w:proofErr w:type="spellEnd"/>
-      <w:r>
-        <w:t xml:space="preserve"> server also has a database called </w:t>
+        <w:t xml:space="preserve">. The MYSql server also has a database called </w:t>
       </w:r>
       <w:r>
         <w:rPr>
@@ -530,14 +474,12 @@
       <w:r>
         <w:t xml:space="preserve"> with a user called </w:t>
       </w:r>
-      <w:proofErr w:type="spellStart"/>
       <w:r>
         <w:rPr>
           <w:b/>
         </w:rPr>
         <w:t>fhirjpa</w:t>
       </w:r>
-      <w:proofErr w:type="spellEnd"/>
     </w:p>
     <w:p>
       <w:r>
@@ -604,15 +546,7 @@
         </w:rPr>
       </w:pPr>
       <w:r>
-        <w:t>Right click on the project (</w:t>
-      </w:r>
-      <w:proofErr w:type="spellStart"/>
-      <w:r>
-        <w:t>hapi-fhir-jpaserver</w:t>
-      </w:r>
-      <w:proofErr w:type="spellEnd"/>
-      <w:r>
-        <w:t xml:space="preserve">). Select </w:t>
+        <w:t xml:space="preserve">Right click on the project (hapi-fhir-jpaserver). Select </w:t>
       </w:r>
       <w:r>
         <w:rPr>
@@ -630,10 +564,10 @@
       <w:r>
         <w:rPr>
           <w:noProof/>
-          <w:lang w:eastAsia="en-GB"/>
+          <w:lang w:val="en-US"/>
         </w:rPr>
         <w:drawing>
-          <wp:inline distT="0" distB="0" distL="0" distR="0" wp14:anchorId="4A9DD7CE" wp14:editId="00518AE2">
+          <wp:inline distT="0" distB="0" distL="0" distR="0" wp14:anchorId="5529660C" wp14:editId="303CB626">
             <wp:extent cx="5731510" cy="3294394"/>
             <wp:effectExtent l="0" t="0" r="2540" b="1270"/>
             <wp:docPr id="7" name="Picture 7"/>
@@ -683,11 +617,11 @@
       <w:r>
         <w:rPr>
           <w:noProof/>
-          <w:lang w:eastAsia="en-GB"/>
+          <w:lang w:val="en-US"/>
         </w:rPr>
         <w:lastRenderedPageBreak/>
         <w:drawing>
-          <wp:inline distT="0" distB="0" distL="0" distR="0" wp14:anchorId="57893AB0" wp14:editId="1BB0201F">
+          <wp:inline distT="0" distB="0" distL="0" distR="0" wp14:anchorId="242496D7" wp14:editId="2ABB7113">
             <wp:extent cx="5731510" cy="2543051"/>
             <wp:effectExtent l="0" t="0" r="2540" b="0"/>
             <wp:docPr id="8" name="Picture 8"/>
@@ -743,10 +677,10 @@
       <w:r>
         <w:rPr>
           <w:noProof/>
-          <w:lang w:eastAsia="en-GB"/>
+          <w:lang w:val="en-US"/>
         </w:rPr>
         <w:drawing>
-          <wp:inline distT="0" distB="0" distL="0" distR="0">
+          <wp:inline distT="0" distB="0" distL="0" distR="0" wp14:anchorId="73EDBDDE" wp14:editId="0299D0EF">
             <wp:extent cx="5727700" cy="3213100"/>
             <wp:effectExtent l="0" t="0" r="6350" b="6350"/>
             <wp:docPr id="10" name="Picture 10"/>
@@ -803,6 +737,9 @@
       <w:r>
         <w:t>Other Apps</w:t>
       </w:r>
+      <w:r>
+        <w:t xml:space="preserve"> – Apache ActiveMQ</w:t>
+      </w:r>
     </w:p>
     <w:p/>
     <w:p>
@@ -812,81 +749,79 @@
     </w:p>
     <w:p>
       <w:r>
-        <w:t xml:space="preserve">From the eclipse </w:t>
-      </w:r>
-      <w:proofErr w:type="gramStart"/>
-      <w:r>
-        <w:t>File</w:t>
-      </w:r>
-      <w:proofErr w:type="gramEnd"/>
-      <w:r>
-        <w:t xml:space="preserve"> menu, select Import again but this time choose the SDS-HAPI folder (</w:t>
-      </w:r>
-      <w:r>
-        <w:t>C:\</w:t>
-      </w:r>
-      <w:proofErr w:type="spellStart"/>
-      <w:r>
-        <w:t>JorvikDev</w:t>
-      </w:r>
-      <w:proofErr w:type="spellEnd"/>
-      <w:r>
-        <w:t>\</w:t>
-      </w:r>
-      <w:proofErr w:type="spellStart"/>
-      <w:r>
-        <w:t>Jorvik</w:t>
-      </w:r>
-      <w:proofErr w:type="spellEnd"/>
-      <w:r>
-        <w:t>\SDS-HAPI</w:t>
+        <w:t xml:space="preserve">From the eclipse File menu, select Import again but this time choose the </w:t>
+      </w:r>
+      <w:r>
+        <w:t xml:space="preserve">ActiveMQ-Jorvik </w:t>
+      </w:r>
+      <w:r>
+        <w:t>folder (</w:t>
+      </w:r>
+      <w:r>
+        <w:t>C:\JorvikDev\Jorvik\</w:t>
+      </w:r>
+      <w:r>
+        <w:t>ActiveMQ-Jorvik</w:t>
       </w:r>
       <w:r>
         <w:t>)</w:t>
       </w:r>
     </w:p>
     <w:p>
-      <w:pPr>
+      <w:r>
+        <w:t xml:space="preserve">Right click on the project and select </w:t>
+      </w:r>
+      <w:r>
         <w:rPr>
           <w:b/>
         </w:rPr>
-      </w:pPr>
-      <w:r>
-        <w:t>Right click on the project</w:t>
-      </w:r>
-      <w:r>
-        <w:t xml:space="preserve"> and s</w:t>
-      </w:r>
-      <w:r>
-        <w:t xml:space="preserve">elect </w:t>
-      </w:r>
-      <w:r>
-        <w:rPr>
-          <w:b/>
-        </w:rPr>
         <w:t>Run As-&gt;Maven Install</w:t>
       </w:r>
     </w:p>
     <w:p>
       <w:r>
         <w:lastRenderedPageBreak/>
-        <w:t xml:space="preserve">This will build the app which can then be deployed to the tomcat server. It will automatically load the latest </w:t>
-      </w:r>
-      <w:proofErr w:type="spellStart"/>
-      <w:r>
-        <w:t>gp</w:t>
-      </w:r>
-      <w:proofErr w:type="spellEnd"/>
-      <w:r>
-        <w:t xml:space="preserve"> and practice amendments into the </w:t>
-      </w:r>
-      <w:proofErr w:type="spellStart"/>
-      <w:r>
-        <w:t>hapi</w:t>
-      </w:r>
-      <w:proofErr w:type="spellEnd"/>
-      <w:r>
-        <w:t xml:space="preserve"> server. To add other files, browse to </w:t>
+        <w:t>This installs an embedded version of Apache ActiveMQ which is used by the other projects. Deploy the compiled war to Apache Tomcat app.</w:t>
+      </w:r>
+    </w:p>
+    <w:p>
+      <w:pPr>
+        <w:pStyle w:val="Heading1"/>
+      </w:pPr>
+      <w:r>
+        <w:t>NHS SDS UPLOAD</w:t>
+      </w:r>
+    </w:p>
+    <w:p/>
+    <w:p>
+      <w:r>
+        <w:t>Next compile SDS-HAPI webapp. When</w:t>
+      </w:r>
+      <w:r>
+        <w:t xml:space="preserve"> deployed to the tomcat server</w:t>
+      </w:r>
+      <w:r>
+        <w:t xml:space="preserve"> i</w:t>
+      </w:r>
+      <w:r>
+        <w:t>t will automatically load the latest gp and practice amendments into the hapi server</w:t>
+      </w:r>
+      <w:r>
+        <w:t xml:space="preserve"> (this runs every 24hours)</w:t>
+      </w:r>
+      <w:r>
+        <w:t xml:space="preserve">. </w:t>
+      </w:r>
+    </w:p>
+    <w:p>
+      <w:r>
+        <w:t xml:space="preserve">To </w:t>
+      </w:r>
+      <w:r>
+        <w:t xml:space="preserve">process </w:t>
+      </w:r>
+      <w:r>
+        <w:t xml:space="preserve">other files, browse to </w:t>
       </w:r>
       <w:hyperlink r:id="rId20" w:history="1">
         <w:r>
@@ -1052,7 +987,13 @@
     <w:p/>
     <w:p>
       <w:r>
-        <w:t xml:space="preserve">The extracted CSV files need to be placed into the C:\NHSSDS folder on your tomcat machine. Load in the files in pairs starting with </w:t>
+        <w:t>The extracted CSV files need to be placed into the C:\NHSSDS</w:t>
+      </w:r>
+      <w:r>
+        <w:t>\extract</w:t>
+      </w:r>
+      <w:r>
+        <w:t xml:space="preserve"> folder on your tomcat machine. Load in the files in pairs starting with </w:t>
       </w:r>
     </w:p>
     <w:p>
@@ -1092,19 +1033,115 @@
       </w:r>
     </w:p>
     <w:p>
-      <w:r>
-        <w:t xml:space="preserve">The reason for the load order is each pair of files refers to the previous set. This may take a while to </w:t>
-      </w:r>
-      <w:proofErr w:type="gramStart"/>
-      <w:r>
-        <w:t>complete</w:t>
-      </w:r>
-      <w:proofErr w:type="gramEnd"/>
-      <w:r>
-        <w:t>.</w:t>
+      <w:pPr>
+        <w:rPr>
+          <w:i/>
+        </w:rPr>
+      </w:pPr>
+      <w:r>
+        <w:t xml:space="preserve">The reason for the load order is each pair of files refers to the previous set. </w:t>
+      </w:r>
+      <w:r>
+        <w:rPr>
+          <w:i/>
+        </w:rPr>
+        <w:t>This may take a while to complete.</w:t>
+      </w:r>
+    </w:p>
+    <w:p>
+      <w:pPr>
+        <w:pStyle w:val="Heading2"/>
+      </w:pPr>
+      <w:r>
+        <w:t xml:space="preserve">HL7v2 ITK </w:t>
       </w:r>
     </w:p>
     <w:p/>
+    <w:p>
+      <w:r>
+        <w:t>If you have an existing HL7 v2 feed from your TIE (or PAS) you can use this to feed your HAPI server. This is a easy to use HAPI to provide a FHIR server for your organisation. The feed must be in NHS ITK HL7 format (pipe and hat not xml)</w:t>
+      </w:r>
+      <w:r>
+        <w:t xml:space="preserve"> </w:t>
+      </w:r>
+      <w:hyperlink r:id="rId21" w:history="1">
+        <w:r>
+          <w:rPr>
+            <w:rStyle w:val="Hyperlink"/>
+          </w:rPr>
+          <w:t>https://isd.hscic.gov.uk/trud3/user/guest/group/41/pack/34/subpack/200/releases</w:t>
+        </w:r>
+      </w:hyperlink>
+      <w:r>
+        <w:t xml:space="preserve"> </w:t>
+      </w:r>
+    </w:p>
+    <w:p>
+      <w:r>
+        <w:t>The app can be found in the</w:t>
+      </w:r>
+      <w:r>
+        <w:t xml:space="preserve"> HL7v2-HAPI folder</w:t>
+      </w:r>
+      <w:r>
+        <w:t>, compile as previously described. T</w:t>
+      </w:r>
+      <w:r>
+        <w:t>he webapp expects a TCP feed on port 8888</w:t>
+      </w:r>
+      <w:r>
+        <w:t xml:space="preserve"> – it also uses the original version of HAPI which is used to process the HL7v2 messages.</w:t>
+      </w:r>
+    </w:p>
+    <w:p>
+      <w:pPr>
+        <w:pStyle w:val="Heading2"/>
+      </w:pPr>
+    </w:p>
+    <w:p/>
+    <w:p/>
+    <w:p>
+      <w:pPr>
+        <w:pStyle w:val="Heading2"/>
+      </w:pPr>
+      <w:r>
+        <w:lastRenderedPageBreak/>
+        <w:t>SNOMED CT / TERMINOLOGY</w:t>
+      </w:r>
+    </w:p>
+    <w:p/>
+    <w:p>
+      <w:r>
+        <w:t xml:space="preserve">The HAPI install is configured as a terminology server. Please see the Upload Terminology section of the HAPI website </w:t>
+      </w:r>
+      <w:hyperlink r:id="rId22" w:history="1">
+        <w:r>
+          <w:rPr>
+            <w:rStyle w:val="Hyperlink"/>
+          </w:rPr>
+          <w:t>http://hapifhir.io/doc_cli.html</w:t>
+        </w:r>
+      </w:hyperlink>
+    </w:p>
+    <w:p>
+      <w:r>
+        <w:t>I’ve only tested this with the core  CT – would be interested to know if the UK supplement also loads.</w:t>
+      </w:r>
+    </w:p>
+    <w:p>
+      <w:hyperlink r:id="rId23" w:history="1">
+        <w:r>
+          <w:rPr>
+            <w:rStyle w:val="Hyperlink"/>
+          </w:rPr>
+          <w:t>https://isd.hscic.gov.uk/trud3/user/guest/group/0/pack/1/subpack/102/releases</w:t>
+        </w:r>
+      </w:hyperlink>
+    </w:p>
+    <w:p>
+      <w:bookmarkStart w:id="0" w:name="_GoBack"/>
+      <w:bookmarkEnd w:id="0"/>
+    </w:p>
     <w:sectPr>
       <w:pgSz w:w="11906" w:h="16838"/>
       <w:pgMar w:top="1440" w:right="1440" w:bottom="1440" w:left="1440" w:header="708" w:footer="708" w:gutter="0"/>
@@ -1116,7 +1153,7 @@
 </file>
 
 <file path=word/numbering.xml><?xml version="1.0" encoding="utf-8"?>
-<w:numbering xmlns:wpc="http://schemas.microsoft.com/office/word/2010/wordprocessingCanvas" xmlns:mc="http://schemas.openxmlformats.org/markup-compatibility/2006" xmlns:o="urn:schemas-microsoft-com:office:office" xmlns:r="http://schemas.openxmlformats.org/officeDocument/2006/relationships" xmlns:m="http://schemas.openxmlformats.org/officeDocument/2006/math" xmlns:v="urn:schemas-microsoft-com:vml" xmlns:wp14="http://schemas.microsoft.com/office/word/2010/wordprocessingDrawing" xmlns:wp="http://schemas.openxmlformats.org/drawingml/2006/wordprocessingDrawing" xmlns:w10="urn:schemas-microsoft-com:office:word" xmlns:w="http://schemas.openxmlformats.org/wordprocessingml/2006/main" xmlns:w14="http://schemas.microsoft.com/office/word/2010/wordml" xmlns:wpg="http://schemas.microsoft.com/office/word/2010/wordprocessingGroup" xmlns:wpi="http://schemas.microsoft.com/office/word/2010/wordprocessingInk" xmlns:wne="http://schemas.microsoft.com/office/word/2006/wordml" xmlns:wps="http://schemas.microsoft.com/office/word/2010/wordprocessingShape" mc:Ignorable="w14 wp14">
+<w:numbering xmlns:wpc="http://schemas.microsoft.com/office/word/2010/wordprocessingCanvas" xmlns:mo="http://schemas.microsoft.com/office/mac/office/2008/main" xmlns:mc="http://schemas.openxmlformats.org/markup-compatibility/2006" xmlns:mv="urn:schemas-microsoft-com:mac:vml" xmlns:o="urn:schemas-microsoft-com:office:office" xmlns:r="http://schemas.openxmlformats.org/officeDocument/2006/relationships" xmlns:m="http://schemas.openxmlformats.org/officeDocument/2006/math" xmlns:v="urn:schemas-microsoft-com:vml" xmlns:wp14="http://schemas.microsoft.com/office/word/2010/wordprocessingDrawing" xmlns:wp="http://schemas.openxmlformats.org/drawingml/2006/wordprocessingDrawing" xmlns:w10="urn:schemas-microsoft-com:office:word" xmlns:w="http://schemas.openxmlformats.org/wordprocessingml/2006/main" xmlns:w14="http://schemas.microsoft.com/office/word/2010/wordml" xmlns:wpg="http://schemas.microsoft.com/office/word/2010/wordprocessingGroup" xmlns:wpi="http://schemas.microsoft.com/office/word/2010/wordprocessingInk" xmlns:wne="http://schemas.microsoft.com/office/word/2006/wordml" xmlns:wps="http://schemas.microsoft.com/office/word/2010/wordprocessingShape" mc:Ignorable="w14 wp14">
   <w:abstractNum w:abstractNumId="0">
     <w:nsid w:val="471D76CB"/>
     <w:multiLevelType w:val="hybridMultilevel"/>
@@ -1253,7 +1290,7 @@
       </w:pPr>
     </w:pPrDefault>
   </w:docDefaults>
-  <w:latentStyles w:defLockedState="0" w:defUIPriority="99" w:defSemiHidden="1" w:defUnhideWhenUsed="1" w:defQFormat="0" w:count="267">
+  <w:latentStyles w:defLockedState="0" w:defUIPriority="99" w:defSemiHidden="1" w:defUnhideWhenUsed="1" w:defQFormat="0" w:count="276">
     <w:lsdException w:name="Normal" w:semiHidden="0" w:uiPriority="0" w:unhideWhenUsed="0" w:qFormat="1"/>
     <w:lsdException w:name="heading 1" w:semiHidden="0" w:uiPriority="9" w:unhideWhenUsed="0" w:qFormat="1"/>
     <w:lsdException w:name="heading 2" w:uiPriority="9" w:qFormat="1"/>
@@ -1550,6 +1587,7 @@
       <w:spacing w:after="0" w:line="240" w:lineRule="auto"/>
     </w:pPr>
     <w:tblPr>
+      <w:tblInd w:w="0" w:type="dxa"/>
       <w:tblBorders>
         <w:top w:val="single" w:sz="4" w:space="0" w:color="auto"/>
         <w:left w:val="single" w:sz="4" w:space="0" w:color="auto"/>
@@ -1558,6 +1596,12 @@
         <w:insideH w:val="single" w:sz="4" w:space="0" w:color="auto"/>
         <w:insideV w:val="single" w:sz="4" w:space="0" w:color="auto"/>
       </w:tblBorders>
+      <w:tblCellMar>
+        <w:top w:w="0" w:type="dxa"/>
+        <w:left w:w="108" w:type="dxa"/>
+        <w:bottom w:w="0" w:type="dxa"/>
+        <w:right w:w="108" w:type="dxa"/>
+      </w:tblCellMar>
     </w:tblPr>
   </w:style>
   <w:style w:type="paragraph" w:styleId="ListParagraph">
@@ -1575,7 +1619,7 @@
 </file>
 
 <file path=word/stylesWithEffects.xml><?xml version="1.0" encoding="utf-8"?>
-<w:styles xmlns:wpc="http://schemas.microsoft.com/office/word/2010/wordprocessingCanvas" xmlns:mc="http://schemas.openxmlformats.org/markup-compatibility/2006" xmlns:o="urn:schemas-microsoft-com:office:office" xmlns:r="http://schemas.openxmlformats.org/officeDocument/2006/relationships" xmlns:m="http://schemas.openxmlformats.org/officeDocument/2006/math" xmlns:v="urn:schemas-microsoft-com:vml" xmlns:wp14="http://schemas.microsoft.com/office/word/2010/wordprocessingDrawing" xmlns:wp="http://schemas.openxmlformats.org/drawingml/2006/wordprocessingDrawing" xmlns:w10="urn:schemas-microsoft-com:office:word" xmlns:w="http://schemas.openxmlformats.org/wordprocessingml/2006/main" xmlns:w14="http://schemas.microsoft.com/office/word/2010/wordml" xmlns:wpg="http://schemas.microsoft.com/office/word/2010/wordprocessingGroup" xmlns:wpi="http://schemas.microsoft.com/office/word/2010/wordprocessingInk" xmlns:wne="http://schemas.microsoft.com/office/word/2006/wordml" xmlns:wps="http://schemas.microsoft.com/office/word/2010/wordprocessingShape" mc:Ignorable="w14 wp14">
+<w:styles xmlns:wpc="http://schemas.microsoft.com/office/word/2010/wordprocessingCanvas" xmlns:mo="http://schemas.microsoft.com/office/mac/office/2008/main" xmlns:mc="http://schemas.openxmlformats.org/markup-compatibility/2006" xmlns:mv="urn:schemas-microsoft-com:mac:vml" xmlns:o="urn:schemas-microsoft-com:office:office" xmlns:r="http://schemas.openxmlformats.org/officeDocument/2006/relationships" xmlns:m="http://schemas.openxmlformats.org/officeDocument/2006/math" xmlns:v="urn:schemas-microsoft-com:vml" xmlns:wp14="http://schemas.microsoft.com/office/word/2010/wordprocessingDrawing" xmlns:wp="http://schemas.openxmlformats.org/drawingml/2006/wordprocessingDrawing" xmlns:w10="urn:schemas-microsoft-com:office:word" xmlns:w="http://schemas.openxmlformats.org/wordprocessingml/2006/main" xmlns:w14="http://schemas.microsoft.com/office/word/2010/wordml" xmlns:wpg="http://schemas.microsoft.com/office/word/2010/wordprocessingGroup" xmlns:wpi="http://schemas.microsoft.com/office/word/2010/wordprocessingInk" xmlns:wne="http://schemas.microsoft.com/office/word/2006/wordml" xmlns:wps="http://schemas.microsoft.com/office/word/2010/wordprocessingShape" mc:Ignorable="w14 wp14">
   <w:docDefaults>
     <w:rPrDefault>
       <w:rPr>
@@ -1591,7 +1635,7 @@
       </w:pPr>
     </w:pPrDefault>
   </w:docDefaults>
-  <w:latentStyles w:defLockedState="0" w:defUIPriority="99" w:defSemiHidden="1" w:defUnhideWhenUsed="1" w:defQFormat="0" w:count="267">
+  <w:latentStyles w:defLockedState="0" w:defUIPriority="99" w:defSemiHidden="1" w:defUnhideWhenUsed="1" w:defQFormat="0" w:count="276">
     <w:lsdException w:name="Normal" w:semiHidden="0" w:uiPriority="0" w:unhideWhenUsed="0" w:qFormat="1"/>
     <w:lsdException w:name="heading 1" w:semiHidden="0" w:uiPriority="9" w:unhideWhenUsed="0" w:qFormat="1"/>
     <w:lsdException w:name="heading 2" w:uiPriority="9" w:qFormat="1"/>
@@ -1888,6 +1932,7 @@
       <w:spacing w:after="0" w:line="240" w:lineRule="auto"/>
     </w:pPr>
     <w:tblPr>
+      <w:tblInd w:w="0" w:type="dxa"/>
       <w:tblBorders>
         <w:top w:val="single" w:sz="4" w:space="0" w:color="auto"/>
         <w:left w:val="single" w:sz="4" w:space="0" w:color="auto"/>
@@ -1896,6 +1941,12 @@
         <w:insideH w:val="single" w:sz="4" w:space="0" w:color="auto"/>
         <w:insideV w:val="single" w:sz="4" w:space="0" w:color="auto"/>
       </w:tblBorders>
+      <w:tblCellMar>
+        <w:top w:w="0" w:type="dxa"/>
+        <w:left w:w="108" w:type="dxa"/>
+        <w:bottom w:w="0" w:type="dxa"/>
+        <w:right w:w="108" w:type="dxa"/>
+      </w:tblCellMar>
     </w:tblPr>
   </w:style>
   <w:style w:type="paragraph" w:styleId="ListParagraph">

</xml_diff>

<commit_message>
Added terminology command example
</commit_message>
<xml_diff>
--- a/Documentation/UK HAPI FHIR Server Instructions.docx
+++ b/Documentation/UK HAPI FHIR Server Instructions.docx
@@ -1,6 +1,6 @@
 
 <file path=word/document.xml><?xml version="1.0" encoding="utf-8"?>
-<w:document xmlns:wpc="http://schemas.microsoft.com/office/word/2010/wordprocessingCanvas" xmlns:mo="http://schemas.microsoft.com/office/mac/office/2008/main" xmlns:mc="http://schemas.openxmlformats.org/markup-compatibility/2006" xmlns:mv="urn:schemas-microsoft-com:mac:vml" xmlns:o="urn:schemas-microsoft-com:office:office" xmlns:r="http://schemas.openxmlformats.org/officeDocument/2006/relationships" xmlns:m="http://schemas.openxmlformats.org/officeDocument/2006/math" xmlns:v="urn:schemas-microsoft-com:vml" xmlns:wp14="http://schemas.microsoft.com/office/word/2010/wordprocessingDrawing" xmlns:wp="http://schemas.openxmlformats.org/drawingml/2006/wordprocessingDrawing" xmlns:w10="urn:schemas-microsoft-com:office:word" xmlns:w="http://schemas.openxmlformats.org/wordprocessingml/2006/main" xmlns:w14="http://schemas.microsoft.com/office/word/2010/wordml" xmlns:wpg="http://schemas.microsoft.com/office/word/2010/wordprocessingGroup" xmlns:wpi="http://schemas.microsoft.com/office/word/2010/wordprocessingInk" xmlns:wne="http://schemas.microsoft.com/office/word/2006/wordml" xmlns:wps="http://schemas.microsoft.com/office/word/2010/wordprocessingShape" mc:Ignorable="w14 wp14">
+<w:document xmlns:wpc="http://schemas.microsoft.com/office/word/2010/wordprocessingCanvas" xmlns:mc="http://schemas.openxmlformats.org/markup-compatibility/2006" xmlns:o="urn:schemas-microsoft-com:office:office" xmlns:r="http://schemas.openxmlformats.org/officeDocument/2006/relationships" xmlns:m="http://schemas.openxmlformats.org/officeDocument/2006/math" xmlns:v="urn:schemas-microsoft-com:vml" xmlns:wp14="http://schemas.microsoft.com/office/word/2010/wordprocessingDrawing" xmlns:wp="http://schemas.openxmlformats.org/drawingml/2006/wordprocessingDrawing" xmlns:w10="urn:schemas-microsoft-com:office:word" xmlns:w="http://schemas.openxmlformats.org/wordprocessingml/2006/main" xmlns:w14="http://schemas.microsoft.com/office/word/2010/wordml" xmlns:wpg="http://schemas.microsoft.com/office/word/2010/wordprocessingGroup" xmlns:wpi="http://schemas.microsoft.com/office/word/2010/wordprocessingInk" xmlns:wne="http://schemas.microsoft.com/office/word/2006/wordml" xmlns:wps="http://schemas.microsoft.com/office/word/2010/wordprocessingShape" mc:Ignorable="w14 wp14">
   <w:body>
     <w:p>
       <w:pPr>
@@ -77,7 +77,7 @@
       <w:r>
         <w:rPr>
           <w:noProof/>
-          <w:lang w:val="en-US"/>
+          <w:lang w:eastAsia="en-GB"/>
         </w:rPr>
         <w:drawing>
           <wp:inline distT="0" distB="0" distL="0" distR="0" wp14:anchorId="04EC3867" wp14:editId="753C872E">
@@ -149,13 +149,8 @@
         <w:pStyle w:val="Heading2"/>
       </w:pPr>
       <w:r>
-        <w:t xml:space="preserve">HAPI </w:t>
-      </w:r>
-      <w:proofErr w:type="spellStart"/>
-      <w:r>
-        <w:t>GitHub</w:t>
-      </w:r>
-      <w:proofErr w:type="spellEnd"/>
+        <w:t>HAPI GitHub</w:t>
+      </w:r>
     </w:p>
     <w:p/>
     <w:p>
@@ -272,7 +267,7 @@
       <w:r>
         <w:rPr>
           <w:noProof/>
-          <w:lang w:val="en-US"/>
+          <w:lang w:eastAsia="en-GB"/>
         </w:rPr>
         <w:lastRenderedPageBreak/>
         <w:drawing>
@@ -333,7 +328,7 @@
       <w:r>
         <w:rPr>
           <w:noProof/>
-          <w:lang w:val="en-US"/>
+          <w:lang w:eastAsia="en-GB"/>
         </w:rPr>
         <w:drawing>
           <wp:inline distT="0" distB="0" distL="0" distR="0" wp14:anchorId="0406AB12" wp14:editId="0EDD92F4">
@@ -395,7 +390,7 @@
       <w:r>
         <w:rPr>
           <w:noProof/>
-          <w:lang w:val="en-US"/>
+          <w:lang w:eastAsia="en-GB"/>
         </w:rPr>
         <w:lastRenderedPageBreak/>
         <w:drawing>
@@ -444,7 +439,7 @@
       <w:r>
         <w:rPr>
           <w:noProof/>
-          <w:lang w:val="en-US"/>
+          <w:lang w:eastAsia="en-GB"/>
         </w:rPr>
         <w:drawing>
           <wp:inline distT="0" distB="0" distL="0" distR="0" wp14:anchorId="682A3A64" wp14:editId="370EFDBF">
@@ -637,7 +632,7 @@
       <w:r>
         <w:rPr>
           <w:noProof/>
-          <w:lang w:val="en-US"/>
+          <w:lang w:eastAsia="en-GB"/>
         </w:rPr>
         <w:drawing>
           <wp:inline distT="0" distB="0" distL="0" distR="0" wp14:anchorId="5529660C" wp14:editId="303CB626">
@@ -690,7 +685,7 @@
       <w:r>
         <w:rPr>
           <w:noProof/>
-          <w:lang w:val="en-US"/>
+          <w:lang w:eastAsia="en-GB"/>
         </w:rPr>
         <w:lastRenderedPageBreak/>
         <w:drawing>
@@ -750,7 +745,7 @@
       <w:r>
         <w:rPr>
           <w:noProof/>
-          <w:lang w:val="en-US"/>
+          <w:lang w:eastAsia="en-GB"/>
         </w:rPr>
         <w:drawing>
           <wp:inline distT="0" distB="0" distL="0" distR="0" wp14:anchorId="73EDBDDE" wp14:editId="0299D0EF">
@@ -841,11 +836,29 @@
         <w:t>folder (</w:t>
       </w:r>
       <w:r>
-        <w:t>C:\JorvikDev\Jorvik\</w:t>
-      </w:r>
+        <w:t>C:\</w:t>
+      </w:r>
+      <w:proofErr w:type="spellStart"/>
+      <w:r>
+        <w:t>JorvikDev</w:t>
+      </w:r>
+      <w:proofErr w:type="spellEnd"/>
+      <w:r>
+        <w:t>\</w:t>
+      </w:r>
+      <w:proofErr w:type="spellStart"/>
+      <w:r>
+        <w:t>Jorvik</w:t>
+      </w:r>
+      <w:proofErr w:type="spellEnd"/>
+      <w:r>
+        <w:t>\</w:t>
+      </w:r>
+      <w:proofErr w:type="spellStart"/>
       <w:r>
         <w:t>ActiveMQ-Jorvik</w:t>
       </w:r>
+      <w:proofErr w:type="spellEnd"/>
       <w:r>
         <w:t>)</w:t>
       </w:r>
@@ -949,13 +962,8 @@
           <w:t>http://systems.hscic.gov.uk/data/ods/datadownloads/index</w:t>
         </w:r>
       </w:hyperlink>
-      <w:proofErr w:type="gramStart"/>
-      <w:r>
-        <w:t xml:space="preserve"> ,</w:t>
-      </w:r>
-      <w:proofErr w:type="gramEnd"/>
-      <w:r>
-        <w:t xml:space="preserve"> download and extract</w:t>
+      <w:r>
+        <w:t xml:space="preserve"> , download and extract</w:t>
       </w:r>
     </w:p>
     <w:tbl>
@@ -1229,15 +1237,7 @@
         <w:t xml:space="preserve"> expects a TCP feed on port 8888</w:t>
       </w:r>
       <w:r>
-        <w:t xml:space="preserve"> – it also uses the original version of </w:t>
-      </w:r>
-      <w:proofErr w:type="gramStart"/>
-      <w:r>
-        <w:t>HAPI which</w:t>
-      </w:r>
-      <w:proofErr w:type="gramEnd"/>
-      <w:r>
-        <w:t xml:space="preserve"> is used to process the HL7v2 messages.</w:t>
+        <w:t xml:space="preserve"> – it also uses the original version of HAPI which is used to process the HL7v2 messages.</w:t>
       </w:r>
     </w:p>
     <w:p>
@@ -1298,6 +1298,78 @@
         </w:r>
       </w:hyperlink>
     </w:p>
+    <w:tbl>
+      <w:tblPr>
+        <w:tblStyle w:val="TableGrid"/>
+        <w:tblW w:w="0" w:type="auto"/>
+        <w:tblLook w:val="04A0" w:firstRow="1" w:lastRow="0" w:firstColumn="1" w:lastColumn="0" w:noHBand="0" w:noVBand="1"/>
+      </w:tblPr>
+      <w:tblGrid>
+        <w:gridCol w:w="9242"/>
+      </w:tblGrid>
+      <w:tr>
+        <w:tc>
+          <w:tcPr>
+            <w:tcW w:w="9242" w:type="dxa"/>
+          </w:tcPr>
+          <w:p>
+            <w:r>
+              <w:t xml:space="preserve">Example command to run SNOMED import into HAPI from TRUD </w:t>
+            </w:r>
+          </w:p>
+          <w:p/>
+          <w:p>
+            <w:pPr>
+              <w:rPr>
+                <w:b/>
+                <w:i/>
+              </w:rPr>
+            </w:pPr>
+            <w:proofErr w:type="spellStart"/>
+            <w:r>
+              <w:rPr>
+                <w:b/>
+                <w:i/>
+              </w:rPr>
+              <w:t>hapi</w:t>
+            </w:r>
+            <w:proofErr w:type="spellEnd"/>
+            <w:r>
+              <w:rPr>
+                <w:b/>
+                <w:i/>
+              </w:rPr>
+              <w:t>-</w:t>
+            </w:r>
+            <w:proofErr w:type="spellStart"/>
+            <w:r>
+              <w:rPr>
+                <w:b/>
+                <w:i/>
+              </w:rPr>
+              <w:t>fhir</w:t>
+            </w:r>
+            <w:proofErr w:type="spellEnd"/>
+            <w:r>
+              <w:rPr>
+                <w:b/>
+                <w:i/>
+              </w:rPr>
+              <w:t xml:space="preserve">-cli upload-terminology -d </w:t>
+            </w:r>
+            <w:bookmarkStart w:id="0" w:name="_GoBack"/>
+            <w:bookmarkEnd w:id="0"/>
+            <w:r>
+              <w:rPr>
+                <w:b/>
+                <w:i/>
+              </w:rPr>
+              <w:t>c:\NHSSDS\SNOMED/SnomedCT_RF2Release_INT_20150731.zip -f dstu3 -t http://localhost:8080/hapi-fhir-jpaserver/baseStu3 -u http://snomed.info/sct</w:t>
+            </w:r>
+          </w:p>
+        </w:tc>
+      </w:tr>
+    </w:tbl>
     <w:p/>
     <w:p>
       <w:r>
@@ -1347,7 +1419,6 @@
           <w:szCs w:val="20"/>
         </w:rPr>
       </w:pPr>
-      <w:proofErr w:type="gramStart"/>
       <w:r>
         <w:rPr>
           <w:rFonts w:ascii="Courier" w:hAnsi="Courier" w:cs="Courier"/>
@@ -1366,7 +1437,6 @@
         </w:rPr>
         <w:t xml:space="preserve">     </w:t>
       </w:r>
-      <w:proofErr w:type="gramEnd"/>
     </w:p>
     <w:p>
       <w:pPr>
@@ -1605,7 +1675,6 @@
         <w:tab/>
         <w:t xml:space="preserve">  </w:t>
       </w:r>
-      <w:proofErr w:type="gramStart"/>
       <w:r>
         <w:rPr>
           <w:rFonts w:ascii="Courier" w:hAnsi="Courier" w:cs="Courier"/>
@@ -1624,7 +1693,6 @@
         </w:rPr>
         <w:t xml:space="preserve">             </w:t>
       </w:r>
-      <w:proofErr w:type="gramEnd"/>
     </w:p>
     <w:p>
       <w:pPr>
@@ -1949,7 +2017,6 @@
         <w:tab/>
         <w:t xml:space="preserve">  </w:t>
       </w:r>
-      <w:proofErr w:type="gramStart"/>
       <w:r>
         <w:rPr>
           <w:rFonts w:ascii="Courier" w:hAnsi="Courier" w:cs="Courier"/>
@@ -1968,7 +2035,6 @@
         </w:rPr>
         <w:t xml:space="preserve">             </w:t>
       </w:r>
-      <w:proofErr w:type="gramEnd"/>
     </w:p>
     <w:p>
       <w:pPr>
@@ -2293,7 +2359,6 @@
         <w:tab/>
         <w:t xml:space="preserve">  </w:t>
       </w:r>
-      <w:proofErr w:type="gramStart"/>
       <w:r>
         <w:rPr>
           <w:rFonts w:ascii="Courier" w:hAnsi="Courier" w:cs="Courier"/>
@@ -2312,7 +2377,6 @@
         </w:rPr>
         <w:t xml:space="preserve">             </w:t>
       </w:r>
-      <w:proofErr w:type="gramEnd"/>
     </w:p>
     <w:p>
       <w:pPr>
@@ -2670,8 +2734,6 @@
       <w:r>
         <w:t xml:space="preserve"> </w:t>
       </w:r>
-      <w:bookmarkStart w:id="0" w:name="_GoBack"/>
-      <w:bookmarkEnd w:id="0"/>
     </w:p>
     <w:sectPr>
       <w:pgSz w:w="11906" w:h="16838"/>
@@ -2684,7 +2746,7 @@
 </file>
 
 <file path=word/numbering.xml><?xml version="1.0" encoding="utf-8"?>
-<w:numbering xmlns:wpc="http://schemas.microsoft.com/office/word/2010/wordprocessingCanvas" xmlns:mo="http://schemas.microsoft.com/office/mac/office/2008/main" xmlns:mc="http://schemas.openxmlformats.org/markup-compatibility/2006" xmlns:mv="urn:schemas-microsoft-com:mac:vml" xmlns:o="urn:schemas-microsoft-com:office:office" xmlns:r="http://schemas.openxmlformats.org/officeDocument/2006/relationships" xmlns:m="http://schemas.openxmlformats.org/officeDocument/2006/math" xmlns:v="urn:schemas-microsoft-com:vml" xmlns:wp14="http://schemas.microsoft.com/office/word/2010/wordprocessingDrawing" xmlns:wp="http://schemas.openxmlformats.org/drawingml/2006/wordprocessingDrawing" xmlns:w10="urn:schemas-microsoft-com:office:word" xmlns:w="http://schemas.openxmlformats.org/wordprocessingml/2006/main" xmlns:w14="http://schemas.microsoft.com/office/word/2010/wordml" xmlns:wpg="http://schemas.microsoft.com/office/word/2010/wordprocessingGroup" xmlns:wpi="http://schemas.microsoft.com/office/word/2010/wordprocessingInk" xmlns:wne="http://schemas.microsoft.com/office/word/2006/wordml" xmlns:wps="http://schemas.microsoft.com/office/word/2010/wordprocessingShape" mc:Ignorable="w14 wp14">
+<w:numbering xmlns:wpc="http://schemas.microsoft.com/office/word/2010/wordprocessingCanvas" xmlns:mc="http://schemas.openxmlformats.org/markup-compatibility/2006" xmlns:o="urn:schemas-microsoft-com:office:office" xmlns:r="http://schemas.openxmlformats.org/officeDocument/2006/relationships" xmlns:m="http://schemas.openxmlformats.org/officeDocument/2006/math" xmlns:v="urn:schemas-microsoft-com:vml" xmlns:wp14="http://schemas.microsoft.com/office/word/2010/wordprocessingDrawing" xmlns:wp="http://schemas.openxmlformats.org/drawingml/2006/wordprocessingDrawing" xmlns:w10="urn:schemas-microsoft-com:office:word" xmlns:w="http://schemas.openxmlformats.org/wordprocessingml/2006/main" xmlns:w14="http://schemas.microsoft.com/office/word/2010/wordml" xmlns:wpg="http://schemas.microsoft.com/office/word/2010/wordprocessingGroup" xmlns:wpi="http://schemas.microsoft.com/office/word/2010/wordprocessingInk" xmlns:wne="http://schemas.microsoft.com/office/word/2006/wordml" xmlns:wps="http://schemas.microsoft.com/office/word/2010/wordprocessingShape" mc:Ignorable="w14 wp14">
   <w:abstractNum w:abstractNumId="0">
     <w:nsid w:val="471D76CB"/>
     <w:multiLevelType w:val="hybridMultilevel"/>
@@ -2821,7 +2883,7 @@
       </w:pPr>
     </w:pPrDefault>
   </w:docDefaults>
-  <w:latentStyles w:defLockedState="0" w:defUIPriority="99" w:defSemiHidden="1" w:defUnhideWhenUsed="1" w:defQFormat="0" w:count="276">
+  <w:latentStyles w:defLockedState="0" w:defUIPriority="99" w:defSemiHidden="1" w:defUnhideWhenUsed="1" w:defQFormat="0" w:count="267">
     <w:lsdException w:name="Normal" w:semiHidden="0" w:uiPriority="0" w:unhideWhenUsed="0" w:qFormat="1"/>
     <w:lsdException w:name="heading 1" w:semiHidden="0" w:uiPriority="9" w:unhideWhenUsed="0" w:qFormat="1"/>
     <w:lsdException w:name="heading 2" w:uiPriority="9" w:qFormat="1"/>
@@ -3118,7 +3180,6 @@
       <w:spacing w:after="0" w:line="240" w:lineRule="auto"/>
     </w:pPr>
     <w:tblPr>
-      <w:tblInd w:w="0" w:type="dxa"/>
       <w:tblBorders>
         <w:top w:val="single" w:sz="4" w:space="0" w:color="auto"/>
         <w:left w:val="single" w:sz="4" w:space="0" w:color="auto"/>
@@ -3127,12 +3188,6 @@
         <w:insideH w:val="single" w:sz="4" w:space="0" w:color="auto"/>
         <w:insideV w:val="single" w:sz="4" w:space="0" w:color="auto"/>
       </w:tblBorders>
-      <w:tblCellMar>
-        <w:top w:w="0" w:type="dxa"/>
-        <w:left w:w="108" w:type="dxa"/>
-        <w:bottom w:w="0" w:type="dxa"/>
-        <w:right w:w="108" w:type="dxa"/>
-      </w:tblCellMar>
     </w:tblPr>
   </w:style>
   <w:style w:type="paragraph" w:styleId="ListParagraph">
@@ -3213,7 +3268,7 @@
 </file>
 
 <file path=word/stylesWithEffects.xml><?xml version="1.0" encoding="utf-8"?>
-<w:styles xmlns:wpc="http://schemas.microsoft.com/office/word/2010/wordprocessingCanvas" xmlns:mo="http://schemas.microsoft.com/office/mac/office/2008/main" xmlns:mc="http://schemas.openxmlformats.org/markup-compatibility/2006" xmlns:mv="urn:schemas-microsoft-com:mac:vml" xmlns:o="urn:schemas-microsoft-com:office:office" xmlns:r="http://schemas.openxmlformats.org/officeDocument/2006/relationships" xmlns:m="http://schemas.openxmlformats.org/officeDocument/2006/math" xmlns:v="urn:schemas-microsoft-com:vml" xmlns:wp14="http://schemas.microsoft.com/office/word/2010/wordprocessingDrawing" xmlns:wp="http://schemas.openxmlformats.org/drawingml/2006/wordprocessingDrawing" xmlns:w10="urn:schemas-microsoft-com:office:word" xmlns:w="http://schemas.openxmlformats.org/wordprocessingml/2006/main" xmlns:w14="http://schemas.microsoft.com/office/word/2010/wordml" xmlns:wpg="http://schemas.microsoft.com/office/word/2010/wordprocessingGroup" xmlns:wpi="http://schemas.microsoft.com/office/word/2010/wordprocessingInk" xmlns:wne="http://schemas.microsoft.com/office/word/2006/wordml" xmlns:wps="http://schemas.microsoft.com/office/word/2010/wordprocessingShape" mc:Ignorable="w14 wp14">
+<w:styles xmlns:wpc="http://schemas.microsoft.com/office/word/2010/wordprocessingCanvas" xmlns:mc="http://schemas.openxmlformats.org/markup-compatibility/2006" xmlns:o="urn:schemas-microsoft-com:office:office" xmlns:r="http://schemas.openxmlformats.org/officeDocument/2006/relationships" xmlns:m="http://schemas.openxmlformats.org/officeDocument/2006/math" xmlns:v="urn:schemas-microsoft-com:vml" xmlns:wp14="http://schemas.microsoft.com/office/word/2010/wordprocessingDrawing" xmlns:wp="http://schemas.openxmlformats.org/drawingml/2006/wordprocessingDrawing" xmlns:w10="urn:schemas-microsoft-com:office:word" xmlns:w="http://schemas.openxmlformats.org/wordprocessingml/2006/main" xmlns:w14="http://schemas.microsoft.com/office/word/2010/wordml" xmlns:wpg="http://schemas.microsoft.com/office/word/2010/wordprocessingGroup" xmlns:wpi="http://schemas.microsoft.com/office/word/2010/wordprocessingInk" xmlns:wne="http://schemas.microsoft.com/office/word/2006/wordml" xmlns:wps="http://schemas.microsoft.com/office/word/2010/wordprocessingShape" mc:Ignorable="w14 wp14">
   <w:docDefaults>
     <w:rPrDefault>
       <w:rPr>
@@ -3229,7 +3284,7 @@
       </w:pPr>
     </w:pPrDefault>
   </w:docDefaults>
-  <w:latentStyles w:defLockedState="0" w:defUIPriority="99" w:defSemiHidden="1" w:defUnhideWhenUsed="1" w:defQFormat="0" w:count="276">
+  <w:latentStyles w:defLockedState="0" w:defUIPriority="99" w:defSemiHidden="1" w:defUnhideWhenUsed="1" w:defQFormat="0" w:count="267">
     <w:lsdException w:name="Normal" w:semiHidden="0" w:uiPriority="0" w:unhideWhenUsed="0" w:qFormat="1"/>
     <w:lsdException w:name="heading 1" w:semiHidden="0" w:uiPriority="9" w:unhideWhenUsed="0" w:qFormat="1"/>
     <w:lsdException w:name="heading 2" w:uiPriority="9" w:qFormat="1"/>
@@ -3526,7 +3581,6 @@
       <w:spacing w:after="0" w:line="240" w:lineRule="auto"/>
     </w:pPr>
     <w:tblPr>
-      <w:tblInd w:w="0" w:type="dxa"/>
       <w:tblBorders>
         <w:top w:val="single" w:sz="4" w:space="0" w:color="auto"/>
         <w:left w:val="single" w:sz="4" w:space="0" w:color="auto"/>
@@ -3535,12 +3589,6 @@
         <w:insideH w:val="single" w:sz="4" w:space="0" w:color="auto"/>
         <w:insideV w:val="single" w:sz="4" w:space="0" w:color="auto"/>
       </w:tblBorders>
-      <w:tblCellMar>
-        <w:top w:w="0" w:type="dxa"/>
-        <w:left w:w="108" w:type="dxa"/>
-        <w:bottom w:w="0" w:type="dxa"/>
-        <w:right w:w="108" w:type="dxa"/>
-      </w:tblCellMar>
     </w:tblPr>
   </w:style>
   <w:style w:type="paragraph" w:styleId="ListParagraph">

</xml_diff>

<commit_message>
Added details on core valueset upload and GB SNOMED import
</commit_message>
<xml_diff>
--- a/Documentation/UK HAPI FHIR Server Instructions.docx
+++ b/Documentation/UK HAPI FHIR Server Instructions.docx
@@ -1271,19 +1271,6 @@
       </w:hyperlink>
     </w:p>
     <w:p>
-      <w:r>
-        <w:t xml:space="preserve">I’ve only tested this with the </w:t>
-      </w:r>
-      <w:proofErr w:type="gramStart"/>
-      <w:r>
-        <w:t>core  CT</w:t>
-      </w:r>
-      <w:proofErr w:type="gramEnd"/>
-      <w:r>
-        <w:t xml:space="preserve"> – would be interested to know if the UK supplement also loads.</w:t>
-      </w:r>
-    </w:p>
-    <w:p>
       <w:pPr>
         <w:rPr>
           <w:rStyle w:val="Hyperlink"/>
@@ -1297,6 +1284,25 @@
           <w:t>https://isd.hscic.gov.uk/trud3/user/guest/group/0/pack/1/subpack/102/releases</w:t>
         </w:r>
       </w:hyperlink>
+    </w:p>
+    <w:p>
+      <w:pPr>
+        <w:rPr>
+          <w:rStyle w:val="Hyperlink"/>
+          <w:u w:val="none"/>
+        </w:rPr>
+      </w:pPr>
+      <w:r>
+        <w:t xml:space="preserve">Extract the </w:t>
+      </w:r>
+      <w:proofErr w:type="spellStart"/>
+      <w:r>
+        <w:t>zipfile</w:t>
+      </w:r>
+      <w:proofErr w:type="spellEnd"/>
+      <w:r>
+        <w:t xml:space="preserve"> which should give you several other zip files </w:t>
+      </w:r>
     </w:p>
     <w:tbl>
       <w:tblPr>
@@ -1314,7 +1320,13 @@
           </w:tcPr>
           <w:p>
             <w:r>
-              <w:t xml:space="preserve">Example command to run SNOMED import into HAPI from TRUD </w:t>
+              <w:t xml:space="preserve">Example command to run </w:t>
+            </w:r>
+            <w:r>
+              <w:t xml:space="preserve">International </w:t>
+            </w:r>
+            <w:r>
+              <w:t xml:space="preserve">SNOMED import into HAPI from TRUD </w:t>
             </w:r>
           </w:p>
           <w:p/>
@@ -1325,6 +1337,13 @@
                 <w:i/>
               </w:rPr>
             </w:pPr>
+            <w:r>
+              <w:rPr>
+                <w:b/>
+                <w:i/>
+              </w:rPr>
+              <w:t xml:space="preserve">Java -jar </w:t>
+            </w:r>
             <w:proofErr w:type="spellStart"/>
             <w:r>
               <w:rPr>
@@ -1355,17 +1374,101 @@
                 <w:b/>
                 <w:i/>
               </w:rPr>
-              <w:t xml:space="preserve">-cli upload-terminology -d </w:t>
+              <w:t xml:space="preserve">-cli upload-terminology -d c:\NHSSDS\SNOMED/SnomedCT_RF2Release_INT_20150731.zip -f dstu3 -t http://localhost:8080/hapi-fhir-jpaserver/baseStu3 -u </w:t>
+            </w:r>
+            <w:hyperlink r:id="rId24" w:history="1">
+              <w:r>
+                <w:rPr>
+                  <w:rStyle w:val="Hyperlink"/>
+                  <w:b/>
+                  <w:i/>
+                </w:rPr>
+                <w:t>http://snomed.info/sct</w:t>
+              </w:r>
+            </w:hyperlink>
+          </w:p>
+          <w:p>
+            <w:pPr>
+              <w:rPr>
+                <w:b/>
+                <w:i/>
+              </w:rPr>
+            </w:pPr>
+          </w:p>
+          <w:p>
+            <w:pPr>
+              <w:rPr>
+                <w:i/>
+              </w:rPr>
+            </w:pPr>
+            <w:r>
+              <w:rPr>
+                <w:i/>
+              </w:rPr>
+              <w:t>And l</w:t>
             </w:r>
             <w:bookmarkStart w:id="0" w:name="_GoBack"/>
             <w:bookmarkEnd w:id="0"/>
             <w:r>
               <w:rPr>
+                <w:i/>
+              </w:rPr>
+              <w:t>ikewise for GB SNOMED</w:t>
+            </w:r>
+          </w:p>
+          <w:p>
+            <w:pPr>
+              <w:rPr>
+                <w:i/>
+              </w:rPr>
+            </w:pPr>
+          </w:p>
+          <w:p>
+            <w:pPr>
+              <w:rPr>
                 <w:b/>
                 <w:i/>
               </w:rPr>
-              <w:t>c:\NHSSDS\SNOMED/SnomedCT_RF2Release_INT_20150731.zip -f dstu3 -t http://localhost:8080/hapi-fhir-jpaserver/baseStu3 -u http://snomed.info/sct</w:t>
+            </w:pPr>
+            <w:r>
+              <w:rPr>
+                <w:b/>
+                <w:i/>
+              </w:rPr>
+              <w:t xml:space="preserve">java -jar hapi-fhir-cli.jar upload-terminology -d </w:t>
             </w:r>
+          </w:p>
+          <w:p>
+            <w:pPr>
+              <w:rPr>
+                <w:b/>
+                <w:i/>
+              </w:rPr>
+            </w:pPr>
+            <w:r>
+              <w:rPr>
+                <w:b/>
+                <w:i/>
+              </w:rPr>
+              <w:t xml:space="preserve">c:\hapi-fhir/SnomedCT_RF2Release_GB1000000_20160401.zip -f dstu3 -t http://localhost:8080/hapi-fhir-jpaserver/baseStu3 -u </w:t>
+            </w:r>
+            <w:hyperlink r:id="rId25" w:history="1">
+              <w:r>
+                <w:rPr>
+                  <w:rStyle w:val="Hyperlink"/>
+                  <w:b/>
+                  <w:i/>
+                </w:rPr>
+                <w:t>http://snomed.info/sct</w:t>
+              </w:r>
+            </w:hyperlink>
+          </w:p>
+          <w:p>
+            <w:pPr>
+              <w:rPr>
+                <w:i/>
+              </w:rPr>
+            </w:pPr>
           </w:p>
         </w:tc>
       </w:tr>
@@ -1377,7 +1480,7 @@
       </w:r>
     </w:p>
     <w:p>
-      <w:hyperlink r:id="rId24" w:history="1">
+      <w:hyperlink r:id="rId26" w:history="1">
         <w:r>
           <w:rPr>
             <w:rStyle w:val="Hyperlink"/>
@@ -3180,6 +3283,7 @@
       <w:spacing w:after="0" w:line="240" w:lineRule="auto"/>
     </w:pPr>
     <w:tblPr>
+      <w:tblInd w:w="0" w:type="dxa"/>
       <w:tblBorders>
         <w:top w:val="single" w:sz="4" w:space="0" w:color="auto"/>
         <w:left w:val="single" w:sz="4" w:space="0" w:color="auto"/>
@@ -3188,6 +3292,12 @@
         <w:insideH w:val="single" w:sz="4" w:space="0" w:color="auto"/>
         <w:insideV w:val="single" w:sz="4" w:space="0" w:color="auto"/>
       </w:tblBorders>
+      <w:tblCellMar>
+        <w:top w:w="0" w:type="dxa"/>
+        <w:left w:w="108" w:type="dxa"/>
+        <w:bottom w:w="0" w:type="dxa"/>
+        <w:right w:w="108" w:type="dxa"/>
+      </w:tblCellMar>
     </w:tblPr>
   </w:style>
   <w:style w:type="paragraph" w:styleId="ListParagraph">
@@ -3581,6 +3691,7 @@
       <w:spacing w:after="0" w:line="240" w:lineRule="auto"/>
     </w:pPr>
     <w:tblPr>
+      <w:tblInd w:w="0" w:type="dxa"/>
       <w:tblBorders>
         <w:top w:val="single" w:sz="4" w:space="0" w:color="auto"/>
         <w:left w:val="single" w:sz="4" w:space="0" w:color="auto"/>
@@ -3589,6 +3700,12 @@
         <w:insideH w:val="single" w:sz="4" w:space="0" w:color="auto"/>
         <w:insideV w:val="single" w:sz="4" w:space="0" w:color="auto"/>
       </w:tblBorders>
+      <w:tblCellMar>
+        <w:top w:w="0" w:type="dxa"/>
+        <w:left w:w="108" w:type="dxa"/>
+        <w:bottom w:w="0" w:type="dxa"/>
+        <w:right w:w="108" w:type="dxa"/>
+      </w:tblCellMar>
     </w:tblPr>
   </w:style>
   <w:style w:type="paragraph" w:styleId="ListParagraph">

</xml_diff>